<commit_message>
feito ate o topico 3.2, nao terminado
</commit_message>
<xml_diff>
--- a/APS.docx
+++ b/APS.docx
@@ -1,6 +1,6 @@
 
 <file path=word/document.xml><?xml version="1.0" encoding="utf-8"?>
-<w:document xmlns:wpc="http://schemas.microsoft.com/office/word/2010/wordprocessingCanvas" xmlns:cx="http://schemas.microsoft.com/office/drawing/2014/chartex" xmlns:cx1="http://schemas.microsoft.com/office/drawing/2015/9/8/chartex" xmlns:cx2="http://schemas.microsoft.com/office/drawing/2015/10/21/chartex" xmlns:cx3="http://schemas.microsoft.com/office/drawing/2016/5/9/chartex" xmlns:cx4="http://schemas.microsoft.com/office/drawing/2016/5/10/chartex" xmlns:cx5="http://schemas.microsoft.com/office/drawing/2016/5/11/chartex" xmlns:cx6="http://schemas.microsoft.com/office/drawing/2016/5/12/chartex" xmlns:cx7="http://schemas.microsoft.com/office/drawing/2016/5/13/chartex" xmlns:cx8="http://schemas.microsoft.com/office/drawing/2016/5/14/chartex" xmlns:mc="http://schemas.openxmlformats.org/markup-compatibility/2006" xmlns:aink="http://schemas.microsoft.com/office/drawing/2016/ink" xmlns:am3d="http://schemas.microsoft.com/office/drawing/2017/model3d" xmlns:o="urn:schemas-microsoft-com:office:office" xmlns:r="http://schemas.openxmlformats.org/officeDocument/2006/relationships" xmlns:m="http://schemas.openxmlformats.org/officeDocument/2006/math" xmlns:v="urn:schemas-microsoft-com:vml" xmlns:wp14="http://schemas.microsoft.com/office/word/2010/wordprocessingDrawing" xmlns:wp="http://schemas.openxmlformats.org/drawingml/2006/wordprocessingDrawing" xmlns:w10="urn:schemas-microsoft-com:office:word" xmlns:w="http://schemas.openxmlformats.org/wordprocessingml/2006/main" xmlns:w14="http://schemas.microsoft.com/office/word/2010/wordml" xmlns:w15="http://schemas.microsoft.com/office/word/2012/wordml" xmlns:w16cid="http://schemas.microsoft.com/office/word/2016/wordml/cid" xmlns:w16se="http://schemas.microsoft.com/office/word/2015/wordml/symex" xmlns:wpg="http://schemas.microsoft.com/office/word/2010/wordprocessingGroup" xmlns:wpi="http://schemas.microsoft.com/office/word/2010/wordprocessingInk" xmlns:wne="http://schemas.microsoft.com/office/word/2006/wordml" xmlns:wps="http://schemas.microsoft.com/office/word/2010/wordprocessingShape" mc:Ignorable="w14 w15 w16se w16cid wp14">
+<w:document xmlns:wpc="http://schemas.microsoft.com/office/word/2010/wordprocessingCanvas" xmlns:cx="http://schemas.microsoft.com/office/drawing/2014/chartex" xmlns:mc="http://schemas.openxmlformats.org/markup-compatibility/2006" xmlns:o="urn:schemas-microsoft-com:office:office" xmlns:r="http://schemas.openxmlformats.org/officeDocument/2006/relationships" xmlns:m="http://schemas.openxmlformats.org/officeDocument/2006/math" xmlns:v="urn:schemas-microsoft-com:vml" xmlns:wp14="http://schemas.microsoft.com/office/word/2010/wordprocessingDrawing" xmlns:wp="http://schemas.openxmlformats.org/drawingml/2006/wordprocessingDrawing" xmlns:w10="urn:schemas-microsoft-com:office:word" xmlns:w="http://schemas.openxmlformats.org/wordprocessingml/2006/main" xmlns:w14="http://schemas.microsoft.com/office/word/2010/wordml" xmlns:w15="http://schemas.microsoft.com/office/word/2012/wordml" xmlns:w16se="http://schemas.microsoft.com/office/word/2015/wordml/symex" xmlns:wpg="http://schemas.microsoft.com/office/word/2010/wordprocessingGroup" xmlns:wpi="http://schemas.microsoft.com/office/word/2010/wordprocessingInk" xmlns:wne="http://schemas.microsoft.com/office/word/2006/wordml" xmlns:wps="http://schemas.microsoft.com/office/word/2010/wordprocessingShape" mc:Ignorable="w14 w15 w16se wp14">
   <w:body>
     <w:p>
       <w:pPr>
@@ -348,8 +348,6 @@
         <w:lastRenderedPageBreak/>
         <w:t>Introdução</w:t>
       </w:r>
-      <w:bookmarkStart w:id="0" w:name="_GoBack"/>
-      <w:bookmarkEnd w:id="0"/>
     </w:p>
     <w:p>
       <w:pPr>
@@ -389,7 +387,27 @@
           <w:szCs w:val="24"/>
           <w:lang w:eastAsia="pt-BR"/>
         </w:rPr>
-        <w:t>Esta introdução fornece uma visão geral de todo o documento de visão. Ela inclui o propósito, escopo, definições, acrônimos, abreviações, referências e visão geral de todo o documento.</w:t>
+        <w:t xml:space="preserve">O documento apresentara ideias previas de um programa para cadastro de clientes, </w:t>
+      </w:r>
+      <w:r>
+        <w:rPr>
+          <w:rFonts w:ascii="Arial" w:eastAsia="Times New Roman" w:hAnsi="Arial" w:cs="Arial"/>
+          <w:b/>
+          <w:sz w:val="24"/>
+          <w:szCs w:val="24"/>
+          <w:u w:val="single"/>
+          <w:lang w:eastAsia="pt-BR"/>
+        </w:rPr>
+        <w:t>acrônimos, abreviações, referências e visão geral de todo o documento</w:t>
+      </w:r>
+      <w:r>
+        <w:rPr>
+          <w:rFonts w:ascii="Arial" w:eastAsia="Times New Roman" w:hAnsi="Arial" w:cs="Arial"/>
+          <w:sz w:val="24"/>
+          <w:szCs w:val="24"/>
+          <w:lang w:eastAsia="pt-BR"/>
+        </w:rPr>
+        <w:t>.</w:t>
       </w:r>
     </w:p>
     <w:p>
@@ -461,7 +479,7 @@
       <w:pPr>
         <w:shd w:val="clear" w:color="auto" w:fill="FFFFFF"/>
         <w:spacing w:after="0" w:line="360" w:lineRule="auto"/>
-        <w:ind w:left="360"/>
+        <w:ind w:firstLine="360"/>
         <w:jc w:val="both"/>
         <w:textAlignment w:val="baseline"/>
         <w:rPr>
@@ -478,7 +496,16 @@
           <w:szCs w:val="24"/>
           <w:lang w:eastAsia="pt-BR"/>
         </w:rPr>
-        <w:t>Determina o propósito deste documento de visão.</w:t>
+        <w:t>Apresentar as ideias primarias do projeto</w:t>
+      </w:r>
+      <w:r>
+        <w:rPr>
+          <w:rFonts w:ascii="Arial" w:eastAsia="Times New Roman" w:hAnsi="Arial" w:cs="Arial"/>
+          <w:sz w:val="24"/>
+          <w:szCs w:val="24"/>
+          <w:lang w:eastAsia="pt-BR"/>
+        </w:rPr>
+        <w:t>.</w:t>
       </w:r>
     </w:p>
     <w:p>
@@ -567,7 +594,7 @@
           <w:szCs w:val="24"/>
           <w:lang w:eastAsia="pt-BR"/>
         </w:rPr>
-        <w:t>Descreve brevemente o escopo deste documento de visão, incluindo a quais programas, projetos, aplicativos e processos de negócios o documento está associado. Inclui qualquer outra coisa que este documento afete ou influencie.</w:t>
+        <w:t>Orientar o cliente e informar o andamento do projeto.</w:t>
       </w:r>
     </w:p>
     <w:p>
@@ -799,22 +826,6 @@
       <w:pPr>
         <w:shd w:val="clear" w:color="auto" w:fill="FFFFFF"/>
         <w:spacing w:after="0" w:line="360" w:lineRule="auto"/>
-        <w:textAlignment w:val="baseline"/>
-        <w:rPr>
-          <w:rFonts w:ascii="Arial" w:eastAsia="Times New Roman" w:hAnsi="Arial" w:cs="Arial"/>
-          <w:b/>
-          <w:bCs/>
-          <w:sz w:val="24"/>
-          <w:szCs w:val="24"/>
-          <w:bdr w:val="none" w:sz="0" w:space="0" w:color="auto" w:frame="1"/>
-          <w:lang w:eastAsia="pt-BR"/>
-        </w:rPr>
-      </w:pPr>
-    </w:p>
-    <w:p>
-      <w:pPr>
-        <w:shd w:val="clear" w:color="auto" w:fill="FFFFFF"/>
-        <w:spacing w:after="0" w:line="360" w:lineRule="auto"/>
         <w:ind w:firstLine="360"/>
         <w:jc w:val="both"/>
         <w:textAlignment w:val="baseline"/>
@@ -850,6 +861,7 @@
           <w:sz w:val="28"/>
           <w:szCs w:val="28"/>
         </w:rPr>
+        <w:lastRenderedPageBreak/>
         <w:br w:type="page"/>
       </w:r>
     </w:p>
@@ -946,7 +958,7 @@
         <w:rPr>
           <w:rFonts w:ascii="Arial" w:hAnsi="Arial" w:cs="Arial"/>
         </w:rPr>
-        <w:t>Descreve brevemente a oportunidade de negócios que é tratada por este projeto.</w:t>
+        <w:t>Otimizar o sistema, torna-lo mais eficaz e organizado.</w:t>
       </w:r>
     </w:p>
     <w:p>
@@ -1021,26 +1033,37 @@
         <w:rPr>
           <w:rFonts w:ascii="Arial" w:hAnsi="Arial" w:cs="Arial"/>
         </w:rPr>
-        <w:t>Resume o problema que este projeto resolve. Use as seguintes instruções como um modelo, fornecendo detalhes do projeto para substituir os elementos entre parênteses:</w:t>
-      </w:r>
-    </w:p>
-    <w:p>
-      <w:pPr>
-        <w:pStyle w:val="p"/>
-        <w:shd w:val="clear" w:color="auto" w:fill="FFFFFF"/>
-        <w:spacing w:before="0" w:beforeAutospacing="0" w:after="0" w:afterAutospacing="0" w:line="360" w:lineRule="auto"/>
-        <w:ind w:firstLine="360"/>
-        <w:jc w:val="both"/>
-        <w:textAlignment w:val="baseline"/>
-        <w:rPr>
-          <w:rFonts w:ascii="Arial" w:hAnsi="Arial" w:cs="Arial"/>
-        </w:rPr>
-      </w:pPr>
-      <w:r>
-        <w:rPr>
-          <w:rFonts w:ascii="Arial" w:hAnsi="Arial" w:cs="Arial"/>
-        </w:rPr>
-        <w:t xml:space="preserve">O problema de (descreva o problema) afeta (as partes interessadas afetadas pelo problema). O impacto do problema é (qual é o impacto do problema). Uma solução </w:t>
+        <w:t>O problema de demora no atendimento do cliente,</w:t>
+      </w:r>
+      <w:r>
+        <w:rPr>
+          <w:rFonts w:ascii="Arial" w:hAnsi="Arial" w:cs="Arial"/>
+        </w:rPr>
+        <w:t xml:space="preserve"> afeta </w:t>
+      </w:r>
+      <w:r>
+        <w:rPr>
+          <w:rFonts w:ascii="Arial" w:hAnsi="Arial" w:cs="Arial"/>
+        </w:rPr>
+        <w:t>na produção e eficácia do comercio</w:t>
+      </w:r>
+      <w:r>
+        <w:rPr>
+          <w:rFonts w:ascii="Arial" w:hAnsi="Arial" w:cs="Arial"/>
+        </w:rPr>
+        <w:t xml:space="preserve">. O impacto do problema é </w:t>
+      </w:r>
+      <w:r>
+        <w:rPr>
+          <w:rFonts w:ascii="Arial" w:hAnsi="Arial" w:cs="Arial"/>
+        </w:rPr>
+        <w:t>demora e fila no atendimento</w:t>
+      </w:r>
+      <w:r>
+        <w:rPr>
+          <w:rFonts w:ascii="Arial" w:hAnsi="Arial" w:cs="Arial"/>
+        </w:rPr>
+        <w:t xml:space="preserve">. Uma solução </w:t>
       </w:r>
       <w:r>
         <w:rPr>
@@ -1052,19 +1075,19 @@
         <w:rPr>
           <w:rFonts w:ascii="Arial" w:hAnsi="Arial" w:cs="Arial"/>
         </w:rPr>
-        <w:t xml:space="preserve"> incluiria (lista alguns principais benefícios de uma solução </w:t>
-      </w:r>
-      <w:r>
-        <w:rPr>
-          <w:rFonts w:ascii="Arial" w:hAnsi="Arial" w:cs="Arial"/>
-        </w:rPr>
-        <w:t>bem-sucedida</w:t>
-      </w:r>
-      <w:r>
-        <w:rPr>
-          <w:rFonts w:ascii="Arial" w:hAnsi="Arial" w:cs="Arial"/>
-        </w:rPr>
-        <w:t>).</w:t>
+        <w:t xml:space="preserve"> incluiria </w:t>
+      </w:r>
+      <w:r>
+        <w:rPr>
+          <w:rFonts w:ascii="Arial" w:hAnsi="Arial" w:cs="Arial"/>
+        </w:rPr>
+        <w:t>um atendimento mais rápido e eficaz tanto para o cliente quando para o  comercio</w:t>
+      </w:r>
+      <w:r>
+        <w:rPr>
+          <w:rFonts w:ascii="Arial" w:hAnsi="Arial" w:cs="Arial"/>
+        </w:rPr>
+        <w:t>.</w:t>
       </w:r>
     </w:p>
     <w:p>
@@ -1158,36 +1181,210 @@
         <w:rPr>
           <w:rFonts w:ascii="Arial" w:hAnsi="Arial" w:cs="Arial"/>
         </w:rPr>
-        <w:t>Para o (cliente alvo) quem (instrução da necessidade ou oportunidade). O (nome do produto) é uma (categoria do produto) que (instrução do principal benefício, isto é, o motivo convincente para comprar). De outro modo (principal alternativa competitiva), nosso produto (instrução da principal diferenciação).</w:t>
-      </w:r>
-    </w:p>
-    <w:p>
-      <w:pPr>
-        <w:pStyle w:val="p"/>
-        <w:shd w:val="clear" w:color="auto" w:fill="FFFFFF"/>
-        <w:spacing w:before="0" w:beforeAutospacing="0" w:after="0" w:afterAutospacing="0" w:line="360" w:lineRule="auto"/>
-        <w:jc w:val="both"/>
-        <w:textAlignment w:val="baseline"/>
-        <w:rPr>
-          <w:rFonts w:ascii="Arial" w:hAnsi="Arial" w:cs="Arial"/>
-        </w:rPr>
-      </w:pPr>
-      <w:r>
-        <w:rPr>
-          <w:rFonts w:ascii="Arial" w:hAnsi="Arial" w:cs="Arial"/>
-        </w:rPr>
-        <w:t>Uma instrução de posição do produto comunica o intento do aplicativo e a importância do projeto para todas as partes interessadas.</w:t>
-      </w:r>
-    </w:p>
-    <w:p>
-      <w:pPr>
-        <w:spacing w:after="0" w:line="360" w:lineRule="auto"/>
-        <w:rPr>
-          <w:rFonts w:ascii="Arial" w:hAnsi="Arial" w:cs="Arial"/>
-          <w:sz w:val="28"/>
-          <w:szCs w:val="28"/>
-        </w:rPr>
-      </w:pPr>
+        <w:t xml:space="preserve">Para </w:t>
+      </w:r>
+      <w:r>
+        <w:rPr>
+          <w:rFonts w:ascii="Arial" w:hAnsi="Arial" w:cs="Arial"/>
+        </w:rPr>
+        <w:t>a</w:t>
+      </w:r>
+      <w:r>
+        <w:rPr>
+          <w:rFonts w:ascii="Arial" w:hAnsi="Arial" w:cs="Arial"/>
+        </w:rPr>
+        <w:t xml:space="preserve"> </w:t>
+      </w:r>
+      <w:r>
+        <w:rPr>
+          <w:rFonts w:ascii="Arial" w:hAnsi="Arial" w:cs="Arial"/>
+        </w:rPr>
+        <w:t>empresas de delivery,</w:t>
+      </w:r>
+      <w:r>
+        <w:rPr>
+          <w:rFonts w:ascii="Arial" w:hAnsi="Arial" w:cs="Arial"/>
+        </w:rPr>
+        <w:t xml:space="preserve"> quem</w:t>
+      </w:r>
+      <w:r>
+        <w:rPr>
+          <w:rFonts w:ascii="Arial" w:hAnsi="Arial" w:cs="Arial"/>
+        </w:rPr>
+        <w:t xml:space="preserve"> </w:t>
+      </w:r>
+      <w:proofErr w:type="spellStart"/>
+      <w:r>
+        <w:rPr>
+          <w:rFonts w:ascii="Arial" w:hAnsi="Arial" w:cs="Arial"/>
+        </w:rPr>
+        <w:t>Luis</w:t>
+      </w:r>
+      <w:proofErr w:type="spellEnd"/>
+      <w:r>
+        <w:rPr>
+          <w:rFonts w:ascii="Arial" w:hAnsi="Arial" w:cs="Arial"/>
+        </w:rPr>
+        <w:t xml:space="preserve"> Felipe</w:t>
+      </w:r>
+      <w:r>
+        <w:rPr>
+          <w:rFonts w:ascii="Arial" w:hAnsi="Arial" w:cs="Arial"/>
+        </w:rPr>
+        <w:t xml:space="preserve"> dos Santos, Raul Costa Alves, Vitor José </w:t>
+      </w:r>
+      <w:r>
+        <w:rPr>
+          <w:rFonts w:ascii="Arial" w:hAnsi="Arial" w:cs="Arial"/>
+        </w:rPr>
+        <w:t>C. Diogo Faria, Fabio..</w:t>
+      </w:r>
+      <w:r>
+        <w:rPr>
+          <w:rFonts w:ascii="Arial" w:hAnsi="Arial" w:cs="Arial"/>
+        </w:rPr>
+        <w:t>.</w:t>
+      </w:r>
+      <w:r>
+        <w:rPr>
+          <w:rFonts w:ascii="Arial" w:hAnsi="Arial" w:cs="Arial"/>
+        </w:rPr>
+        <w:t xml:space="preserve">Trabalharam no projeto. </w:t>
+      </w:r>
+      <w:r>
+        <w:rPr>
+          <w:rFonts w:ascii="Arial" w:hAnsi="Arial" w:cs="Arial"/>
+        </w:rPr>
+        <w:t xml:space="preserve">O </w:t>
+      </w:r>
+      <w:proofErr w:type="spellStart"/>
+      <w:r>
+        <w:rPr>
+          <w:rFonts w:ascii="Arial" w:hAnsi="Arial" w:cs="Arial"/>
+        </w:rPr>
+        <w:t>VRFDelivery</w:t>
+      </w:r>
+      <w:proofErr w:type="spellEnd"/>
+      <w:r>
+        <w:rPr>
+          <w:rFonts w:ascii="Arial" w:hAnsi="Arial" w:cs="Arial"/>
+        </w:rPr>
+        <w:t xml:space="preserve"> é uma </w:t>
+      </w:r>
+      <w:r>
+        <w:rPr>
+          <w:rFonts w:ascii="Arial" w:hAnsi="Arial" w:cs="Arial"/>
+        </w:rPr>
+        <w:t xml:space="preserve">Sistema de cadastramento de usuários </w:t>
+      </w:r>
+      <w:r>
+        <w:rPr>
+          <w:rFonts w:ascii="Arial" w:hAnsi="Arial" w:cs="Arial"/>
+        </w:rPr>
+        <w:t>des</w:t>
+      </w:r>
+      <w:r>
+        <w:rPr>
+          <w:rFonts w:ascii="Arial" w:hAnsi="Arial" w:cs="Arial"/>
+        </w:rPr>
+        <w:t>ktop</w:t>
+      </w:r>
+      <w:r>
+        <w:rPr>
+          <w:rFonts w:ascii="Arial" w:hAnsi="Arial" w:cs="Arial"/>
+        </w:rPr>
+        <w:t xml:space="preserve"> que </w:t>
+      </w:r>
+      <w:r>
+        <w:rPr>
+          <w:rFonts w:ascii="Arial" w:hAnsi="Arial" w:cs="Arial"/>
+        </w:rPr>
+        <w:t>cadastra e manipula os usuários de forma rápido fácil e intuitivo</w:t>
+      </w:r>
+      <w:r>
+        <w:rPr>
+          <w:rFonts w:ascii="Arial" w:hAnsi="Arial" w:cs="Arial"/>
+        </w:rPr>
+        <w:t xml:space="preserve"> </w:t>
+      </w:r>
+      <w:r>
+        <w:rPr>
+          <w:rFonts w:ascii="Arial" w:hAnsi="Arial" w:cs="Arial"/>
+        </w:rPr>
+        <w:t xml:space="preserve">que agiliza o atendimento de </w:t>
+      </w:r>
+      <w:proofErr w:type="spellStart"/>
+      <w:r>
+        <w:rPr>
+          <w:rFonts w:ascii="Arial" w:hAnsi="Arial" w:cs="Arial"/>
+        </w:rPr>
+        <w:t>fast</w:t>
+      </w:r>
+      <w:proofErr w:type="spellEnd"/>
+      <w:r>
+        <w:rPr>
+          <w:rFonts w:ascii="Arial" w:hAnsi="Arial" w:cs="Arial"/>
+        </w:rPr>
+        <w:t xml:space="preserve"> </w:t>
+      </w:r>
+      <w:proofErr w:type="spellStart"/>
+      <w:r>
+        <w:rPr>
+          <w:rFonts w:ascii="Arial" w:hAnsi="Arial" w:cs="Arial"/>
+        </w:rPr>
+        <w:t>foods</w:t>
+      </w:r>
+      <w:proofErr w:type="spellEnd"/>
+      <w:r>
+        <w:rPr>
+          <w:rFonts w:ascii="Arial" w:hAnsi="Arial" w:cs="Arial"/>
+        </w:rPr>
+        <w:t xml:space="preserve"> e </w:t>
+      </w:r>
+      <w:proofErr w:type="spellStart"/>
+      <w:r>
+        <w:rPr>
+          <w:rFonts w:ascii="Arial" w:hAnsi="Arial" w:cs="Arial"/>
+        </w:rPr>
+        <w:t>deliverys</w:t>
+      </w:r>
+      <w:proofErr w:type="spellEnd"/>
+      <w:r>
+        <w:rPr>
+          <w:rFonts w:ascii="Arial" w:hAnsi="Arial" w:cs="Arial"/>
+        </w:rPr>
+        <w:t xml:space="preserve">. De outro modo </w:t>
+      </w:r>
+      <w:r>
+        <w:rPr>
+          <w:rFonts w:ascii="Arial" w:hAnsi="Arial" w:cs="Arial"/>
+        </w:rPr>
+        <w:t xml:space="preserve">por ser mais simples </w:t>
+      </w:r>
+      <w:r>
+        <w:rPr>
+          <w:rFonts w:ascii="Arial" w:hAnsi="Arial" w:cs="Arial"/>
+        </w:rPr>
+        <w:t>nosso produto</w:t>
+      </w:r>
+      <w:r>
+        <w:rPr>
+          <w:rFonts w:ascii="Arial" w:hAnsi="Arial" w:cs="Arial"/>
+        </w:rPr>
+        <w:t xml:space="preserve"> é</w:t>
+      </w:r>
+      <w:r>
+        <w:rPr>
+          <w:rFonts w:ascii="Arial" w:hAnsi="Arial" w:cs="Arial"/>
+        </w:rPr>
+        <w:t xml:space="preserve"> </w:t>
+      </w:r>
+      <w:r>
+        <w:rPr>
+          <w:rFonts w:ascii="Arial" w:hAnsi="Arial" w:cs="Arial"/>
+        </w:rPr>
+        <w:t xml:space="preserve">mais barato, rápido e eficaz do que qualquer outro. </w:t>
+      </w:r>
       <w:r>
         <w:rPr>
           <w:rFonts w:ascii="Arial" w:hAnsi="Arial" w:cs="Arial"/>
@@ -1236,52 +1433,83 @@
     <w:p>
       <w:pPr>
         <w:pStyle w:val="p"/>
+        <w:numPr>
+          <w:ilvl w:val="0"/>
+          <w:numId w:val="22"/>
+        </w:numPr>
+        <w:shd w:val="clear" w:color="auto" w:fill="FFFFFF"/>
+        <w:spacing w:before="0" w:beforeAutospacing="0" w:after="0" w:afterAutospacing="0" w:line="360" w:lineRule="auto"/>
+        <w:textAlignment w:val="baseline"/>
+        <w:rPr>
+          <w:rFonts w:ascii="Arial" w:hAnsi="Arial" w:cs="Arial"/>
+        </w:rPr>
+      </w:pPr>
+      <w:r>
+        <w:rPr>
+          <w:rFonts w:ascii="Arial" w:hAnsi="Arial" w:cs="Arial"/>
+        </w:rPr>
+        <w:t>Os desenvolvedores do projeto – vão desenvolver o projeto de acordo com as especificações do cliente, no caso a empresa de delivery.</w:t>
+      </w:r>
+    </w:p>
+    <w:p>
+      <w:pPr>
+        <w:pStyle w:val="p"/>
+        <w:numPr>
+          <w:ilvl w:val="0"/>
+          <w:numId w:val="22"/>
+        </w:numPr>
+        <w:shd w:val="clear" w:color="auto" w:fill="FFFFFF"/>
+        <w:spacing w:before="0" w:beforeAutospacing="0" w:after="0" w:afterAutospacing="0" w:line="360" w:lineRule="auto"/>
+        <w:textAlignment w:val="baseline"/>
+        <w:rPr>
+          <w:rFonts w:ascii="Arial" w:hAnsi="Arial" w:cs="Arial"/>
+        </w:rPr>
+      </w:pPr>
+      <w:r>
+        <w:rPr>
+          <w:rFonts w:ascii="Arial" w:hAnsi="Arial" w:cs="Arial"/>
+        </w:rPr>
+        <w:t>Empresa de Delivery – empresa que trabalha com delivery, e que necessita de um software para agilizar seu atendimento.</w:t>
+      </w:r>
+    </w:p>
+    <w:p>
+      <w:pPr>
+        <w:pStyle w:val="p"/>
+        <w:numPr>
+          <w:ilvl w:val="0"/>
+          <w:numId w:val="22"/>
+        </w:numPr>
+        <w:shd w:val="clear" w:color="auto" w:fill="FFFFFF"/>
+        <w:spacing w:before="0" w:beforeAutospacing="0" w:after="0" w:afterAutospacing="0" w:line="360" w:lineRule="auto"/>
+        <w:textAlignment w:val="baseline"/>
+        <w:rPr>
+          <w:rFonts w:ascii="Arial" w:hAnsi="Arial" w:cs="Arial"/>
+        </w:rPr>
+      </w:pPr>
+      <w:r>
+        <w:rPr>
+          <w:rFonts w:ascii="Arial" w:hAnsi="Arial" w:cs="Arial"/>
+        </w:rPr>
+        <w:t>Atendente – o usuário final do software criado pelos desenvolvedores.</w:t>
+      </w:r>
+    </w:p>
+    <w:p>
+      <w:pPr>
+        <w:pStyle w:val="p"/>
         <w:shd w:val="clear" w:color="auto" w:fill="FFFFFF"/>
         <w:spacing w:before="0" w:beforeAutospacing="0" w:after="0" w:afterAutospacing="0" w:line="360" w:lineRule="auto"/>
         <w:ind w:firstLine="360"/>
-        <w:jc w:val="both"/>
-        <w:textAlignment w:val="baseline"/>
-        <w:rPr>
-          <w:rFonts w:ascii="Arial" w:hAnsi="Arial" w:cs="Arial"/>
-        </w:rPr>
-      </w:pPr>
-      <w:r>
-        <w:rPr>
-          <w:rFonts w:ascii="Arial" w:hAnsi="Arial" w:cs="Arial"/>
-        </w:rPr>
-        <w:t>Para fornecer produtos e serviços que atendam às necessidades das partes interessadas e dos usuários, você deve identificar e envolver todas as partes interessadas como parte do processo de definição dos requisitos. Você deve também identificar os usuários do sistema e assegurar que a comunidade das partes interessadas os represente adequadamente.</w:t>
-      </w:r>
-    </w:p>
-    <w:p>
-      <w:pPr>
-        <w:pStyle w:val="p"/>
-        <w:shd w:val="clear" w:color="auto" w:fill="FFFFFF"/>
-        <w:spacing w:before="0" w:beforeAutospacing="0" w:after="0" w:afterAutospacing="0" w:line="360" w:lineRule="auto"/>
-        <w:ind w:firstLine="360"/>
-        <w:jc w:val="both"/>
-        <w:textAlignment w:val="baseline"/>
-        <w:rPr>
-          <w:rFonts w:ascii="Arial" w:hAnsi="Arial" w:cs="Arial"/>
-        </w:rPr>
-      </w:pPr>
-      <w:r>
-        <w:rPr>
-          <w:rFonts w:ascii="Arial" w:hAnsi="Arial" w:cs="Arial"/>
-        </w:rPr>
-        <w:t>Esta seção fornece um perfil das partes interessadas e usuários que estão envolvidos no projeto. Esta seção também identifica os principais problemas que as partes interessadas e os usuários consideram que a solução proposta deva tratar. Esta seção não descreve as solicitações ou requisitos específicos; um artefato separado de solicitações da parte interessada captura esses itens. A descrição do principal problema fornece o plano de fundo e a justificação para os requisitos.</w:t>
-      </w:r>
-    </w:p>
-    <w:p>
-      <w:pPr>
-        <w:pStyle w:val="p"/>
-        <w:shd w:val="clear" w:color="auto" w:fill="FFFFFF"/>
-        <w:spacing w:before="0" w:beforeAutospacing="0" w:after="0" w:afterAutospacing="0" w:line="360" w:lineRule="auto"/>
-        <w:ind w:firstLine="360"/>
-        <w:textAlignment w:val="baseline"/>
-        <w:rPr>
-          <w:rFonts w:ascii="Arial" w:hAnsi="Arial" w:cs="Arial"/>
-        </w:rPr>
-      </w:pPr>
+        <w:textAlignment w:val="baseline"/>
+        <w:rPr>
+          <w:rFonts w:ascii="Arial" w:hAnsi="Arial" w:cs="Arial"/>
+        </w:rPr>
+      </w:pPr>
+      <w:r>
+        <w:rPr>
+          <w:rFonts w:ascii="Arial" w:hAnsi="Arial" w:cs="Arial"/>
+        </w:rPr>
+        <w:t xml:space="preserve"> </w:t>
+      </w:r>
     </w:p>
     <w:p>
       <w:pPr>
@@ -1392,6 +1620,12 @@
         </w:rPr>
         <w:t>Qual é a reputação de sua organização nesses mercados?</w:t>
       </w:r>
+      <w:r>
+        <w:rPr>
+          <w:rFonts w:ascii="Arial" w:hAnsi="Arial" w:cs="Arial"/>
+        </w:rPr>
+        <w:t xml:space="preserve"> Empresa nova buscando espaço no mercado. </w:t>
+      </w:r>
     </w:p>
     <w:p>
       <w:pPr>
@@ -1414,6 +1648,12 @@
         </w:rPr>
         <w:t>O que você gostaria que a reputação fosse?</w:t>
       </w:r>
+      <w:r>
+        <w:rPr>
+          <w:rFonts w:ascii="Arial" w:hAnsi="Arial" w:cs="Arial"/>
+        </w:rPr>
+        <w:t xml:space="preserve"> Empresa com muito comprometimento com seus clientes e com seu trabalho </w:t>
+      </w:r>
     </w:p>
     <w:p>
       <w:pPr>
@@ -1436,6 +1676,18 @@
         </w:rPr>
         <w:t>Como esse produto ou serviço suporta seus objetivos?</w:t>
       </w:r>
+      <w:r>
+        <w:rPr>
+          <w:rFonts w:ascii="Arial" w:hAnsi="Arial" w:cs="Arial"/>
+        </w:rPr>
+        <w:t xml:space="preserve"> </w:t>
+      </w:r>
+      <w:r>
+        <w:rPr>
+          <w:rFonts w:ascii="Arial" w:hAnsi="Arial" w:cs="Arial"/>
+        </w:rPr>
+        <w:t xml:space="preserve">Esse produto e tratado com muita serenidade buscando a resolução dos problemas recorrentes da empresa. </w:t>
+      </w:r>
     </w:p>
     <w:p>
       <w:pPr>
@@ -1448,6 +1700,41 @@
         </w:rPr>
       </w:pPr>
     </w:p>
+    <w:p>
+      <w:pPr>
+        <w:pStyle w:val="li"/>
+        <w:shd w:val="clear" w:color="auto" w:fill="FFFFFF"/>
+        <w:spacing w:before="0" w:beforeAutospacing="0" w:after="0" w:afterAutospacing="0" w:line="360" w:lineRule="auto"/>
+        <w:textAlignment w:val="baseline"/>
+        <w:rPr>
+          <w:rFonts w:ascii="Arial" w:hAnsi="Arial" w:cs="Arial"/>
+        </w:rPr>
+      </w:pPr>
+    </w:p>
+    <w:p>
+      <w:pPr>
+        <w:pStyle w:val="li"/>
+        <w:shd w:val="clear" w:color="auto" w:fill="FFFFFF"/>
+        <w:spacing w:before="0" w:beforeAutospacing="0" w:after="0" w:afterAutospacing="0" w:line="360" w:lineRule="auto"/>
+        <w:textAlignment w:val="baseline"/>
+        <w:rPr>
+          <w:rFonts w:ascii="Arial" w:hAnsi="Arial" w:cs="Arial"/>
+        </w:rPr>
+      </w:pPr>
+    </w:p>
+    <w:p>
+      <w:pPr>
+        <w:pStyle w:val="li"/>
+        <w:shd w:val="clear" w:color="auto" w:fill="FFFFFF"/>
+        <w:spacing w:before="0" w:beforeAutospacing="0" w:after="0" w:afterAutospacing="0" w:line="360" w:lineRule="auto"/>
+        <w:textAlignment w:val="baseline"/>
+        <w:rPr>
+          <w:rFonts w:ascii="Arial" w:hAnsi="Arial" w:cs="Arial"/>
+        </w:rPr>
+      </w:pPr>
+      <w:bookmarkStart w:id="0" w:name="_GoBack"/>
+    </w:p>
+    <w:bookmarkEnd w:id="0"/>
     <w:p>
       <w:pPr>
         <w:pStyle w:val="PargrafodaLista"/>
@@ -1478,6 +1765,7 @@
           <w:szCs w:val="24"/>
           <w:bdr w:val="none" w:sz="0" w:space="0" w:color="auto" w:frame="1"/>
         </w:rPr>
+        <w:lastRenderedPageBreak/>
         <w:t>Resumo da Parte Interessada</w:t>
       </w:r>
     </w:p>
@@ -1516,7 +1804,6 @@
           <w:sz w:val="24"/>
           <w:szCs w:val="24"/>
         </w:rPr>
-        <w:lastRenderedPageBreak/>
         <w:t>Lista todas as partes interessadas identificadas. Para cada tipo de parte interessada, forneça estas informações:</w:t>
       </w:r>
     </w:p>
@@ -1553,7 +1840,25 @@
         <w:rPr>
           <w:rFonts w:ascii="Arial" w:hAnsi="Arial" w:cs="Arial"/>
         </w:rPr>
-        <w:t>Nome: Nome do tipo da parte interessada.</w:t>
+        <w:t>Empresa de delivery</w:t>
+      </w:r>
+      <w:r>
+        <w:rPr>
+          <w:rFonts w:ascii="Arial" w:hAnsi="Arial" w:cs="Arial"/>
+        </w:rPr>
+        <w:t>:</w:t>
+      </w:r>
+      <w:r>
+        <w:rPr>
+          <w:rFonts w:ascii="Arial" w:hAnsi="Arial" w:cs="Arial"/>
+        </w:rPr>
+        <w:t xml:space="preserve"> </w:t>
+      </w:r>
+      <w:r>
+        <w:rPr>
+          <w:rFonts w:ascii="Arial" w:hAnsi="Arial" w:cs="Arial"/>
+        </w:rPr>
+        <w:t>.</w:t>
       </w:r>
     </w:p>
     <w:p>
@@ -1575,7 +1880,7 @@
         <w:rPr>
           <w:rFonts w:ascii="Arial" w:hAnsi="Arial" w:cs="Arial"/>
         </w:rPr>
-        <w:t>Representa: Descreve brevemente quais pessoas, equipes ou organizações esse tipo de parte interessada representa.</w:t>
+        <w:t>Os desenvolvedores:</w:t>
       </w:r>
     </w:p>
     <w:p>
@@ -1597,6 +1902,50 @@
         <w:rPr>
           <w:rFonts w:ascii="Arial" w:hAnsi="Arial" w:cs="Arial"/>
         </w:rPr>
+        <w:t xml:space="preserve">Usuário: </w:t>
+      </w:r>
+    </w:p>
+    <w:p>
+      <w:pPr>
+        <w:pStyle w:val="li"/>
+        <w:numPr>
+          <w:ilvl w:val="0"/>
+          <w:numId w:val="13"/>
+        </w:numPr>
+        <w:shd w:val="clear" w:color="auto" w:fill="FFFFFF"/>
+        <w:spacing w:before="0" w:beforeAutospacing="0" w:after="0" w:afterAutospacing="0" w:line="360" w:lineRule="auto"/>
+        <w:jc w:val="both"/>
+        <w:textAlignment w:val="baseline"/>
+        <w:rPr>
+          <w:rFonts w:ascii="Arial" w:hAnsi="Arial" w:cs="Arial"/>
+        </w:rPr>
+      </w:pPr>
+      <w:r>
+        <w:rPr>
+          <w:rFonts w:ascii="Arial" w:hAnsi="Arial" w:cs="Arial"/>
+        </w:rPr>
+        <w:t>Representa: Descreve brevemente quais pessoas, equipes ou organizações esse tipo de parte interessada representa.</w:t>
+      </w:r>
+    </w:p>
+    <w:p>
+      <w:pPr>
+        <w:pStyle w:val="li"/>
+        <w:numPr>
+          <w:ilvl w:val="0"/>
+          <w:numId w:val="13"/>
+        </w:numPr>
+        <w:shd w:val="clear" w:color="auto" w:fill="FFFFFF"/>
+        <w:spacing w:before="0" w:beforeAutospacing="0" w:after="0" w:afterAutospacing="0" w:line="360" w:lineRule="auto"/>
+        <w:jc w:val="both"/>
+        <w:textAlignment w:val="baseline"/>
+        <w:rPr>
+          <w:rFonts w:ascii="Arial" w:hAnsi="Arial" w:cs="Arial"/>
+        </w:rPr>
+      </w:pPr>
+      <w:r>
+        <w:rPr>
+          <w:rFonts w:ascii="Arial" w:hAnsi="Arial" w:cs="Arial"/>
+        </w:rPr>
         <w:t>Função: Descreve brevemente a função que esse tipo de parte interessada desempenha no esforço de desenvolvimento.</w:t>
       </w:r>
     </w:p>
@@ -1907,6 +2256,7 @@
         <w:rPr>
           <w:rFonts w:ascii="Arial" w:hAnsi="Arial" w:cs="Arial"/>
         </w:rPr>
+        <w:lastRenderedPageBreak/>
         <w:t>Quais restrições de ambiente exclusivas afetam o projeto? Por exemplo, os usuários requerem dispositivos remotos, trabalham externamente ou trabalham durante as viagens?</w:t>
       </w:r>
     </w:p>
@@ -1951,7 +2301,6 @@
         <w:rPr>
           <w:rFonts w:ascii="Arial" w:hAnsi="Arial" w:cs="Arial"/>
         </w:rPr>
-        <w:lastRenderedPageBreak/>
         <w:t>Que outros aplicativos estão em uso? Seu aplicativo precisa se integrar a eles?</w:t>
       </w:r>
     </w:p>
@@ -2198,6 +2547,7 @@
         <w:rPr>
           <w:rFonts w:ascii="Arial" w:hAnsi="Arial" w:cs="Arial"/>
         </w:rPr>
+        <w:lastRenderedPageBreak/>
         <w:t>Envolvimento - Descreve como a parte interessada está envolvida no projeto. Onde possível, relate o envolvimento nas funções do processo; por exemplo, uma parte interessada pode ser um revisor de requisitos.</w:t>
       </w:r>
     </w:p>
@@ -2220,7 +2570,6 @@
         <w:rPr>
           <w:rFonts w:ascii="Arial" w:hAnsi="Arial" w:cs="Arial"/>
         </w:rPr>
-        <w:lastRenderedPageBreak/>
         <w:t>Entregas: Identifica as entregas adicionais que a parte interessada requer. Esses itens podem ser entregas do projeto ou saída a partir do sistema em desenvolvimento.</w:t>
       </w:r>
     </w:p>
@@ -2450,6 +2799,7 @@
         <w:rPr>
           <w:rFonts w:ascii="Arial" w:hAnsi="Arial" w:cs="Arial"/>
         </w:rPr>
+        <w:lastRenderedPageBreak/>
         <w:t>Envolvimento: Descreve como o usuário está envolvido no projeto. Onde possível, relate o envolvimento nas funções do processo; por exemplo, uma parte interessada pode ser um revisor de requisitos.</w:t>
       </w:r>
     </w:p>
@@ -2494,7 +2844,6 @@
         <w:rPr>
           <w:rFonts w:ascii="Arial" w:hAnsi="Arial" w:cs="Arial"/>
         </w:rPr>
-        <w:lastRenderedPageBreak/>
         <w:t>Comentários ou Problemas: Determina os problemas que interferem com o sucesso e quaisquer outras informações relevantes. Descreve as tendências que tornam a tarefa do usuário mais fácil ou mais difícil.</w:t>
       </w:r>
     </w:p>
@@ -4355,7 +4704,6 @@
           <w:szCs w:val="24"/>
           <w:lang w:eastAsia="pt-BR"/>
         </w:rPr>
-        <w:lastRenderedPageBreak/>
         <w:t>Registra os impactos e restrições relevantes de custo e precificação. Por exemplo, os custos de distribuição (o número de CDs e CD principal) ou outras restrições de custo de mercadorias vendidas (manuais e embalagem) podem ser material para o sucesso dos projetos, ou irrelevantes, dependendo da natureza do aplicativo.</w:t>
       </w:r>
     </w:p>
@@ -6603,7 +6951,7 @@
           <w:sz w:val="24"/>
           <w:szCs w:val="24"/>
         </w:rPr>
-        <w:t xml:space="preserve">O grupo de marketing, o gerente de produto ou o analista de negócios configura os benefícios do recurso. Todos os requisitos não são criados igualmente. A classificação de requisitos por seu benefício relativo para o usuário final abre um diálogo com clientes, analistas e membros da equipe de </w:t>
+        <w:t xml:space="preserve">O grupo de marketing, o gerente de produto ou o analista de negócios configura os benefícios do recurso. Todos os requisitos não são criados igualmente. A classificação de requisitos por seu benefício relativo para o usuário </w:t>
       </w:r>
       <w:r>
         <w:rPr>
@@ -6612,7 +6960,7 @@
           <w:szCs w:val="24"/>
         </w:rPr>
         <w:lastRenderedPageBreak/>
-        <w:t>desenvolvimento. Use os benefícios no gerenciamento de escopo e na determinação da prioridade de desenvolvimento. A tabela a seguir fornece um exemplo de valores de atributos típicos de benefício ou prioridade.</w:t>
+        <w:t>final abre um diálogo com clientes, analistas e membros da equipe de desenvolvimento. Use os benefícios no gerenciamento de escopo e na determinação da prioridade de desenvolvimento. A tabela a seguir fornece um exemplo de valores de atributos típicos de benefício ou prioridade.</w:t>
       </w:r>
     </w:p>
     <w:p>
@@ -7114,6 +7462,7 @@
           <w:szCs w:val="24"/>
           <w:bdr w:val="none" w:sz="0" w:space="0" w:color="auto" w:frame="1"/>
         </w:rPr>
+        <w:lastRenderedPageBreak/>
         <w:t>Risco</w:t>
       </w:r>
     </w:p>
@@ -7152,7 +7501,6 @@
           <w:sz w:val="24"/>
           <w:szCs w:val="24"/>
         </w:rPr>
-        <w:lastRenderedPageBreak/>
         <w:t xml:space="preserve">A equipe de desenvolvimento estabelece os níveis de risco, com base na probabilidade </w:t>
       </w:r>
       <w:r>
@@ -7286,25 +7634,7 @@
           <w:sz w:val="24"/>
           <w:szCs w:val="24"/>
         </w:rPr>
-        <w:t xml:space="preserve"> a estabilidade do recurso com base na probabilidade </w:t>
-      </w:r>
-      <w:proofErr w:type="gramStart"/>
-      <w:r>
-        <w:rPr>
-          <w:rFonts w:ascii="Arial" w:hAnsi="Arial" w:cs="Arial"/>
-          <w:sz w:val="24"/>
-          <w:szCs w:val="24"/>
-        </w:rPr>
-        <w:t>do</w:t>
-      </w:r>
-      <w:proofErr w:type="gramEnd"/>
-      <w:r>
-        <w:rPr>
-          <w:rFonts w:ascii="Arial" w:hAnsi="Arial" w:cs="Arial"/>
-          <w:sz w:val="24"/>
-          <w:szCs w:val="24"/>
-        </w:rPr>
-        <w:t xml:space="preserve"> recurso ser alterado ou no entendimento da equipe do recurso ser alterado. A estabilidade é usada para ajudar a estabelecer prioridades de desenvolvimento e determinar esses itens para os quais a descoberta adicional é a próxima ação apropriada.</w:t>
+        <w:t xml:space="preserve"> a estabilidade do recurso com base na probabilidade do recurso ser alterado ou no entendimento da equipe do recurso ser alterado. A estabilidade é usada para ajudar a estabelecer prioridades de desenvolvimento e determinar esses itens para os quais a descoberta adicional é a próxima ação apropriada.</w:t>
       </w:r>
     </w:p>
     <w:p>
@@ -7471,7 +7801,16 @@
           <w:sz w:val="24"/>
           <w:szCs w:val="24"/>
         </w:rPr>
-        <w:t>Na maioria dos projetos, os recursos serão designados para equipes de recursos que são responsáveis pela descoberta adicional, compondo os requisitos e a implementação do software. O processo ajuda todos na equipe do projeto a entenderem melhor as responsabilidades.</w:t>
+        <w:t xml:space="preserve">Na maioria dos projetos, os recursos serão designados para equipes de recursos que são responsáveis pela descoberta adicional, compondo os </w:t>
+      </w:r>
+      <w:r>
+        <w:rPr>
+          <w:rFonts w:ascii="Arial" w:hAnsi="Arial" w:cs="Arial"/>
+          <w:sz w:val="24"/>
+          <w:szCs w:val="24"/>
+        </w:rPr>
+        <w:lastRenderedPageBreak/>
+        <w:t>requisitos e a implementação do software. O processo ajuda todos na equipe do projeto a entenderem melhor as responsabilidades.</w:t>
       </w:r>
     </w:p>
     <w:p>
@@ -7578,7 +7917,7 @@
 </file>
 
 <file path=word/numbering.xml><?xml version="1.0" encoding="utf-8"?>
-<w:numbering xmlns:wpc="http://schemas.microsoft.com/office/word/2010/wordprocessingCanvas" xmlns:cx="http://schemas.microsoft.com/office/drawing/2014/chartex" xmlns:cx1="http://schemas.microsoft.com/office/drawing/2015/9/8/chartex" xmlns:cx2="http://schemas.microsoft.com/office/drawing/2015/10/21/chartex" xmlns:cx3="http://schemas.microsoft.com/office/drawing/2016/5/9/chartex" xmlns:cx4="http://schemas.microsoft.com/office/drawing/2016/5/10/chartex" xmlns:cx5="http://schemas.microsoft.com/office/drawing/2016/5/11/chartex" xmlns:cx6="http://schemas.microsoft.com/office/drawing/2016/5/12/chartex" xmlns:cx7="http://schemas.microsoft.com/office/drawing/2016/5/13/chartex" xmlns:cx8="http://schemas.microsoft.com/office/drawing/2016/5/14/chartex" xmlns:mc="http://schemas.openxmlformats.org/markup-compatibility/2006" xmlns:aink="http://schemas.microsoft.com/office/drawing/2016/ink" xmlns:am3d="http://schemas.microsoft.com/office/drawing/2017/model3d" xmlns:o="urn:schemas-microsoft-com:office:office" xmlns:r="http://schemas.openxmlformats.org/officeDocument/2006/relationships" xmlns:m="http://schemas.openxmlformats.org/officeDocument/2006/math" xmlns:v="urn:schemas-microsoft-com:vml" xmlns:wp14="http://schemas.microsoft.com/office/word/2010/wordprocessingDrawing" xmlns:wp="http://schemas.openxmlformats.org/drawingml/2006/wordprocessingDrawing" xmlns:w10="urn:schemas-microsoft-com:office:word" xmlns:w="http://schemas.openxmlformats.org/wordprocessingml/2006/main" xmlns:w14="http://schemas.microsoft.com/office/word/2010/wordml" xmlns:w15="http://schemas.microsoft.com/office/word/2012/wordml" xmlns:w16cid="http://schemas.microsoft.com/office/word/2016/wordml/cid" xmlns:w16se="http://schemas.microsoft.com/office/word/2015/wordml/symex" xmlns:wpg="http://schemas.microsoft.com/office/word/2010/wordprocessingGroup" xmlns:wpi="http://schemas.microsoft.com/office/word/2010/wordprocessingInk" xmlns:wne="http://schemas.microsoft.com/office/word/2006/wordml" xmlns:wps="http://schemas.microsoft.com/office/word/2010/wordprocessingShape" mc:Ignorable="w14 w15 w16se w16cid wp14">
+<w:numbering xmlns:wpc="http://schemas.microsoft.com/office/word/2010/wordprocessingCanvas" xmlns:cx="http://schemas.microsoft.com/office/drawing/2014/chartex" xmlns:mc="http://schemas.openxmlformats.org/markup-compatibility/2006" xmlns:o="urn:schemas-microsoft-com:office:office" xmlns:r="http://schemas.openxmlformats.org/officeDocument/2006/relationships" xmlns:m="http://schemas.openxmlformats.org/officeDocument/2006/math" xmlns:v="urn:schemas-microsoft-com:vml" xmlns:wp14="http://schemas.microsoft.com/office/word/2010/wordprocessingDrawing" xmlns:wp="http://schemas.openxmlformats.org/drawingml/2006/wordprocessingDrawing" xmlns:w10="urn:schemas-microsoft-com:office:word" xmlns:w="http://schemas.openxmlformats.org/wordprocessingml/2006/main" xmlns:w14="http://schemas.microsoft.com/office/word/2010/wordml" xmlns:w15="http://schemas.microsoft.com/office/word/2012/wordml" xmlns:w16se="http://schemas.microsoft.com/office/word/2015/wordml/symex" xmlns:wpg="http://schemas.microsoft.com/office/word/2010/wordprocessingGroup" xmlns:wpi="http://schemas.microsoft.com/office/word/2010/wordprocessingInk" xmlns:wne="http://schemas.microsoft.com/office/word/2006/wordml" xmlns:wps="http://schemas.microsoft.com/office/word/2010/wordprocessingShape" mc:Ignorable="w14 w15 w16se wp14">
   <w:abstractNum w:abstractNumId="0" w15:restartNumberingAfterBreak="0">
     <w:nsid w:val="06AB7115"/>
     <w:multiLevelType w:val="hybridMultilevel"/>
@@ -9132,6 +9471,119 @@
     </w:lvl>
   </w:abstractNum>
   <w:abstractNum w:abstractNumId="12" w15:restartNumberingAfterBreak="0">
+    <w:nsid w:val="446D44D9"/>
+    <w:multiLevelType w:val="hybridMultilevel"/>
+    <w:tmpl w:val="01D6D866"/>
+    <w:lvl w:ilvl="0" w:tplc="04160001">
+      <w:start w:val="1"/>
+      <w:numFmt w:val="bullet"/>
+      <w:lvlText w:val=""/>
+      <w:lvlJc w:val="left"/>
+      <w:pPr>
+        <w:ind w:left="1080" w:hanging="360"/>
+      </w:pPr>
+      <w:rPr>
+        <w:rFonts w:ascii="Symbol" w:hAnsi="Symbol" w:hint="default"/>
+      </w:rPr>
+    </w:lvl>
+    <w:lvl w:ilvl="1" w:tplc="04160003" w:tentative="1">
+      <w:start w:val="1"/>
+      <w:numFmt w:val="bullet"/>
+      <w:lvlText w:val="o"/>
+      <w:lvlJc w:val="left"/>
+      <w:pPr>
+        <w:ind w:left="1800" w:hanging="360"/>
+      </w:pPr>
+      <w:rPr>
+        <w:rFonts w:ascii="Courier New" w:hAnsi="Courier New" w:cs="Courier New" w:hint="default"/>
+      </w:rPr>
+    </w:lvl>
+    <w:lvl w:ilvl="2" w:tplc="04160005" w:tentative="1">
+      <w:start w:val="1"/>
+      <w:numFmt w:val="bullet"/>
+      <w:lvlText w:val=""/>
+      <w:lvlJc w:val="left"/>
+      <w:pPr>
+        <w:ind w:left="2520" w:hanging="360"/>
+      </w:pPr>
+      <w:rPr>
+        <w:rFonts w:ascii="Wingdings" w:hAnsi="Wingdings" w:hint="default"/>
+      </w:rPr>
+    </w:lvl>
+    <w:lvl w:ilvl="3" w:tplc="04160001" w:tentative="1">
+      <w:start w:val="1"/>
+      <w:numFmt w:val="bullet"/>
+      <w:lvlText w:val=""/>
+      <w:lvlJc w:val="left"/>
+      <w:pPr>
+        <w:ind w:left="3240" w:hanging="360"/>
+      </w:pPr>
+      <w:rPr>
+        <w:rFonts w:ascii="Symbol" w:hAnsi="Symbol" w:hint="default"/>
+      </w:rPr>
+    </w:lvl>
+    <w:lvl w:ilvl="4" w:tplc="04160003" w:tentative="1">
+      <w:start w:val="1"/>
+      <w:numFmt w:val="bullet"/>
+      <w:lvlText w:val="o"/>
+      <w:lvlJc w:val="left"/>
+      <w:pPr>
+        <w:ind w:left="3960" w:hanging="360"/>
+      </w:pPr>
+      <w:rPr>
+        <w:rFonts w:ascii="Courier New" w:hAnsi="Courier New" w:cs="Courier New" w:hint="default"/>
+      </w:rPr>
+    </w:lvl>
+    <w:lvl w:ilvl="5" w:tplc="04160005" w:tentative="1">
+      <w:start w:val="1"/>
+      <w:numFmt w:val="bullet"/>
+      <w:lvlText w:val=""/>
+      <w:lvlJc w:val="left"/>
+      <w:pPr>
+        <w:ind w:left="4680" w:hanging="360"/>
+      </w:pPr>
+      <w:rPr>
+        <w:rFonts w:ascii="Wingdings" w:hAnsi="Wingdings" w:hint="default"/>
+      </w:rPr>
+    </w:lvl>
+    <w:lvl w:ilvl="6" w:tplc="04160001" w:tentative="1">
+      <w:start w:val="1"/>
+      <w:numFmt w:val="bullet"/>
+      <w:lvlText w:val=""/>
+      <w:lvlJc w:val="left"/>
+      <w:pPr>
+        <w:ind w:left="5400" w:hanging="360"/>
+      </w:pPr>
+      <w:rPr>
+        <w:rFonts w:ascii="Symbol" w:hAnsi="Symbol" w:hint="default"/>
+      </w:rPr>
+    </w:lvl>
+    <w:lvl w:ilvl="7" w:tplc="04160003" w:tentative="1">
+      <w:start w:val="1"/>
+      <w:numFmt w:val="bullet"/>
+      <w:lvlText w:val="o"/>
+      <w:lvlJc w:val="left"/>
+      <w:pPr>
+        <w:ind w:left="6120" w:hanging="360"/>
+      </w:pPr>
+      <w:rPr>
+        <w:rFonts w:ascii="Courier New" w:hAnsi="Courier New" w:cs="Courier New" w:hint="default"/>
+      </w:rPr>
+    </w:lvl>
+    <w:lvl w:ilvl="8" w:tplc="04160005" w:tentative="1">
+      <w:start w:val="1"/>
+      <w:numFmt w:val="bullet"/>
+      <w:lvlText w:val=""/>
+      <w:lvlJc w:val="left"/>
+      <w:pPr>
+        <w:ind w:left="6840" w:hanging="360"/>
+      </w:pPr>
+      <w:rPr>
+        <w:rFonts w:ascii="Wingdings" w:hAnsi="Wingdings" w:hint="default"/>
+      </w:rPr>
+    </w:lvl>
+  </w:abstractNum>
+  <w:abstractNum w:abstractNumId="13" w15:restartNumberingAfterBreak="0">
     <w:nsid w:val="453248EC"/>
     <w:multiLevelType w:val="multilevel"/>
     <w:tmpl w:val="859E66F8"/>
@@ -9280,7 +9732,7 @@
       </w:rPr>
     </w:lvl>
   </w:abstractNum>
-  <w:abstractNum w:abstractNumId="13" w15:restartNumberingAfterBreak="0">
+  <w:abstractNum w:abstractNumId="14" w15:restartNumberingAfterBreak="0">
     <w:nsid w:val="4BAF4468"/>
     <w:multiLevelType w:val="multilevel"/>
     <w:tmpl w:val="28EEBE1E"/>
@@ -9429,7 +9881,7 @@
       </w:rPr>
     </w:lvl>
   </w:abstractNum>
-  <w:abstractNum w:abstractNumId="14" w15:restartNumberingAfterBreak="0">
+  <w:abstractNum w:abstractNumId="15" w15:restartNumberingAfterBreak="0">
     <w:nsid w:val="4BDB6476"/>
     <w:multiLevelType w:val="multilevel"/>
     <w:tmpl w:val="AE52F176"/>
@@ -9578,7 +10030,7 @@
       </w:rPr>
     </w:lvl>
   </w:abstractNum>
-  <w:abstractNum w:abstractNumId="15" w15:restartNumberingAfterBreak="0">
+  <w:abstractNum w:abstractNumId="16" w15:restartNumberingAfterBreak="0">
     <w:nsid w:val="4E8A3A01"/>
     <w:multiLevelType w:val="hybridMultilevel"/>
     <w:tmpl w:val="15827404"/>
@@ -9691,7 +10143,7 @@
       </w:rPr>
     </w:lvl>
   </w:abstractNum>
-  <w:abstractNum w:abstractNumId="16" w15:restartNumberingAfterBreak="0">
+  <w:abstractNum w:abstractNumId="17" w15:restartNumberingAfterBreak="0">
     <w:nsid w:val="568E3C45"/>
     <w:multiLevelType w:val="multilevel"/>
     <w:tmpl w:val="E34C788A"/>
@@ -9840,7 +10292,7 @@
       </w:rPr>
     </w:lvl>
   </w:abstractNum>
-  <w:abstractNum w:abstractNumId="17" w15:restartNumberingAfterBreak="0">
+  <w:abstractNum w:abstractNumId="18" w15:restartNumberingAfterBreak="0">
     <w:nsid w:val="5A460884"/>
     <w:multiLevelType w:val="hybridMultilevel"/>
     <w:tmpl w:val="AAF06AD4"/>
@@ -9953,7 +10405,7 @@
       </w:rPr>
     </w:lvl>
   </w:abstractNum>
-  <w:abstractNum w:abstractNumId="18" w15:restartNumberingAfterBreak="0">
+  <w:abstractNum w:abstractNumId="19" w15:restartNumberingAfterBreak="0">
     <w:nsid w:val="5EA22CC8"/>
     <w:multiLevelType w:val="multilevel"/>
     <w:tmpl w:val="6A1E752E"/>
@@ -10102,7 +10554,7 @@
       </w:rPr>
     </w:lvl>
   </w:abstractNum>
-  <w:abstractNum w:abstractNumId="19" w15:restartNumberingAfterBreak="0">
+  <w:abstractNum w:abstractNumId="20" w15:restartNumberingAfterBreak="0">
     <w:nsid w:val="61540C31"/>
     <w:multiLevelType w:val="hybridMultilevel"/>
     <w:tmpl w:val="AA4E125E"/>
@@ -10215,7 +10667,7 @@
       </w:rPr>
     </w:lvl>
   </w:abstractNum>
-  <w:abstractNum w:abstractNumId="20" w15:restartNumberingAfterBreak="0">
+  <w:abstractNum w:abstractNumId="21" w15:restartNumberingAfterBreak="0">
     <w:nsid w:val="7EC92DB2"/>
     <w:multiLevelType w:val="hybridMultilevel"/>
     <w:tmpl w:val="65306024"/>
@@ -10335,43 +10787,43 @@
     <w:abstractNumId w:val="4"/>
   </w:num>
   <w:num w:numId="3">
-    <w:abstractNumId w:val="18"/>
+    <w:abstractNumId w:val="19"/>
   </w:num>
   <w:num w:numId="4">
     <w:abstractNumId w:val="2"/>
   </w:num>
   <w:num w:numId="5">
-    <w:abstractNumId w:val="13"/>
+    <w:abstractNumId w:val="14"/>
   </w:num>
   <w:num w:numId="6">
     <w:abstractNumId w:val="7"/>
   </w:num>
   <w:num w:numId="7">
-    <w:abstractNumId w:val="14"/>
+    <w:abstractNumId w:val="15"/>
   </w:num>
   <w:num w:numId="8">
     <w:abstractNumId w:val="3"/>
   </w:num>
   <w:num w:numId="9">
-    <w:abstractNumId w:val="12"/>
+    <w:abstractNumId w:val="13"/>
   </w:num>
   <w:num w:numId="10">
     <w:abstractNumId w:val="10"/>
   </w:num>
   <w:num w:numId="11">
-    <w:abstractNumId w:val="16"/>
+    <w:abstractNumId w:val="17"/>
   </w:num>
   <w:num w:numId="12">
-    <w:abstractNumId w:val="19"/>
+    <w:abstractNumId w:val="20"/>
   </w:num>
   <w:num w:numId="13">
-    <w:abstractNumId w:val="15"/>
+    <w:abstractNumId w:val="16"/>
   </w:num>
   <w:num w:numId="14">
     <w:abstractNumId w:val="9"/>
   </w:num>
   <w:num w:numId="15">
-    <w:abstractNumId w:val="20"/>
+    <w:abstractNumId w:val="21"/>
   </w:num>
   <w:num w:numId="16">
     <w:abstractNumId w:val="11"/>
@@ -10383,7 +10835,7 @@
     <w:abstractNumId w:val="0"/>
   </w:num>
   <w:num w:numId="19">
-    <w:abstractNumId w:val="17"/>
+    <w:abstractNumId w:val="18"/>
   </w:num>
   <w:num w:numId="20">
     <w:abstractNumId w:val="8"/>
@@ -10391,11 +10843,14 @@
   <w:num w:numId="21">
     <w:abstractNumId w:val="5"/>
   </w:num>
+  <w:num w:numId="22">
+    <w:abstractNumId w:val="12"/>
+  </w:num>
 </w:numbering>
 </file>
 
 <file path=word/styles.xml><?xml version="1.0" encoding="utf-8"?>
-<w:styles xmlns:mc="http://schemas.openxmlformats.org/markup-compatibility/2006" xmlns:r="http://schemas.openxmlformats.org/officeDocument/2006/relationships" xmlns:w="http://schemas.openxmlformats.org/wordprocessingml/2006/main" xmlns:w14="http://schemas.microsoft.com/office/word/2010/wordml" xmlns:w15="http://schemas.microsoft.com/office/word/2012/wordml" xmlns:w16cid="http://schemas.microsoft.com/office/word/2016/wordml/cid" xmlns:w16se="http://schemas.microsoft.com/office/word/2015/wordml/symex" mc:Ignorable="w14 w15 w16se w16cid">
+<w:styles xmlns:mc="http://schemas.openxmlformats.org/markup-compatibility/2006" xmlns:r="http://schemas.openxmlformats.org/officeDocument/2006/relationships" xmlns:w="http://schemas.openxmlformats.org/wordprocessingml/2006/main" xmlns:w14="http://schemas.microsoft.com/office/word/2010/wordml" xmlns:w15="http://schemas.microsoft.com/office/word/2012/wordml" xmlns:w16se="http://schemas.microsoft.com/office/word/2015/wordml/symex" mc:Ignorable="w14 w15 w16se">
   <w:docDefaults>
     <w:rPrDefault>
       <w:rPr>
@@ -10411,7 +10866,7 @@
       </w:pPr>
     </w:pPrDefault>
   </w:docDefaults>
-  <w:latentStyles w:defLockedState="0" w:defUIPriority="99" w:defSemiHidden="0" w:defUnhideWhenUsed="0" w:defQFormat="0" w:count="375">
+  <w:latentStyles w:defLockedState="0" w:defUIPriority="99" w:defSemiHidden="0" w:defUnhideWhenUsed="0" w:defQFormat="0" w:count="371">
     <w:lsdException w:name="Normal" w:uiPriority="0" w:qFormat="1"/>
     <w:lsdException w:name="heading 1" w:uiPriority="9" w:qFormat="1"/>
     <w:lsdException w:name="heading 2" w:semiHidden="1" w:uiPriority="9" w:unhideWhenUsed="1" w:qFormat="1"/>
@@ -10783,10 +11238,6 @@
     <w:lsdException w:name="List Table 5 Dark Accent 6" w:uiPriority="50"/>
     <w:lsdException w:name="List Table 6 Colorful Accent 6" w:uiPriority="51"/>
     <w:lsdException w:name="List Table 7 Colorful Accent 6" w:uiPriority="52"/>
-    <w:lsdException w:name="Mention" w:semiHidden="1" w:unhideWhenUsed="1"/>
-    <w:lsdException w:name="Smart Hyperlink" w:semiHidden="1" w:unhideWhenUsed="1"/>
-    <w:lsdException w:name="Hashtag" w:semiHidden="1" w:unhideWhenUsed="1"/>
-    <w:lsdException w:name="Unresolved Mention" w:semiHidden="1" w:unhideWhenUsed="1"/>
   </w:latentStyles>
   <w:style w:type="paragraph" w:default="1" w:styleId="Normal">
     <w:name w:val="Normal"/>
@@ -10815,7 +11266,6 @@
   <w:style w:type="character" w:default="1" w:styleId="Fontepargpadro">
     <w:name w:val="Default Paragraph Font"/>
     <w:uiPriority w:val="1"/>
-    <w:semiHidden/>
     <w:unhideWhenUsed/>
   </w:style>
   <w:style w:type="table" w:default="1" w:styleId="Tabelanormal">

</xml_diff>